<commit_message>
Agregue Segunda Entrevista nuevamente, modificada
</commit_message>
<xml_diff>
--- a/Documentación/Entrevistas/Segunda entrevista.docx
+++ b/Documentación/Entrevistas/Segunda entrevista.docx
@@ -542,7 +542,7 @@
     <w:p>
       <w:pPr>
         <w:rPr>
-          <w:rFonts w:ascii="Arial" w:hAnsi="Arial" w:cs="Arial"/>
+          <w:rFonts w:ascii="Arial" w:eastAsia="Arial" w:hAnsi="Arial" w:cs="Arial"/>
         </w:rPr>
       </w:pPr>
       <w:r>
@@ -553,17 +553,39 @@
         </w:rPr>
         <w:t xml:space="preserve">Documentos a que se hacen referencias: </w:t>
       </w:r>
-      <w:r>
-        <w:rPr>
-          <w:rFonts w:ascii="Arial" w:eastAsia="Arial" w:hAnsi="Arial" w:cs="Arial"/>
-        </w:rPr>
-        <w:t>No</w:t>
-      </w:r>
-      <w:r>
-        <w:rPr>
-          <w:rFonts w:ascii="Arial" w:eastAsia="ArialMT" w:hAnsi="Arial" w:cs="Arial"/>
-        </w:rPr>
-        <w:t xml:space="preserve"> aplicable </w:t>
+    </w:p>
+    <w:p>
+      <w:pPr>
+        <w:ind w:firstLine="708"/>
+        <w:rPr>
+          <w:rFonts w:ascii="Arial" w:eastAsia="Arial" w:hAnsi="Arial" w:cs="Arial"/>
+        </w:rPr>
+      </w:pPr>
+      <w:r>
+        <w:rPr>
+          <w:rFonts w:ascii="Arial" w:eastAsia="Arial" w:hAnsi="Arial" w:cs="Arial"/>
+        </w:rPr>
+        <w:t>Planilla de Excel entregada por el cliente.</w:t>
+      </w:r>
+    </w:p>
+    <w:p>
+      <w:pPr>
+        <w:rPr>
+          <w:rFonts w:ascii="Arial" w:hAnsi="Arial" w:cs="Arial"/>
+        </w:rPr>
+      </w:pPr>
+      <w:r>
+        <w:rPr>
+          <w:rFonts w:ascii="Arial" w:hAnsi="Arial" w:cs="Arial"/>
+        </w:rPr>
+        <w:tab/>
+        <w:t xml:space="preserve">Primera entrevista con el cliente: </w:t>
+      </w:r>
+      <w:r>
+        <w:rPr>
+          <w:rFonts w:ascii="Arial" w:hAnsi="Arial" w:cs="Arial"/>
+        </w:rPr>
+        <w:t>https://github.com/Ing2/Repositorio/blob/master/Documentaci%C3%B3n/Entrevistas/Primer%20entrevista.docx</w:t>
       </w:r>
     </w:p>
     <w:p>
@@ -1401,6 +1423,7 @@
           <w:rFonts w:ascii="Arial" w:eastAsia="Trebuchet MS" w:hAnsi="Arial" w:cs="Arial"/>
           <w:b/>
         </w:rPr>
+        <w:lastRenderedPageBreak/>
         <w:t>4</w:t>
       </w:r>
       <w:r>
@@ -1587,7 +1610,6 @@
           <w:rFonts w:ascii="Arial" w:eastAsia="Trebuchet MS" w:hAnsi="Arial" w:cs="Arial"/>
           <w:iCs/>
         </w:rPr>
-        <w:lastRenderedPageBreak/>
         <w:t>Julieta:</w:t>
       </w:r>
       <w:r>
@@ -2816,6 +2838,7 @@
         <w:rPr>
           <w:rFonts w:ascii="Arial" w:eastAsia="Trebuchet MS" w:hAnsi="Arial" w:cs="Arial"/>
         </w:rPr>
+        <w:lastRenderedPageBreak/>
         <w:t>Julieta:</w:t>
       </w:r>
       <w:r>
@@ -2895,7 +2918,6 @@
         <w:rPr>
           <w:rFonts w:ascii="Arial" w:eastAsia="Trebuchet MS" w:hAnsi="Arial" w:cs="Arial"/>
         </w:rPr>
-        <w:lastRenderedPageBreak/>
         <w:t xml:space="preserve">Emanuel: </w:t>
       </w:r>
       <w:r>
@@ -4023,6 +4045,7 @@
           <w:rFonts w:ascii="Arial" w:eastAsia="Arial" w:hAnsi="Arial" w:cs="Arial"/>
           <w:bCs/>
         </w:rPr>
+        <w:lastRenderedPageBreak/>
         <w:t xml:space="preserve">Emanuel: </w:t>
       </w:r>
       <w:r>
@@ -4093,7 +4116,6 @@
           <w:rFonts w:ascii="Arial" w:hAnsi="Arial" w:cs="Arial"/>
           <w:b/>
         </w:rPr>
-        <w:lastRenderedPageBreak/>
         <w:t>2</w:t>
       </w:r>
       <w:r>
@@ -5253,7 +5275,6 @@
           <w:sz w:val="32"/>
           <w:szCs w:val="32"/>
         </w:rPr>
-        <w:lastRenderedPageBreak/>
         <w:t>Conclusión de la entrevista</w:t>
       </w:r>
       <w:r>
@@ -6135,7 +6156,6 @@
           <w:b/>
           <w:bCs/>
         </w:rPr>
-        <w:lastRenderedPageBreak/>
         <w:t>Información pendiente:</w:t>
       </w:r>
       <w:r>
@@ -6308,7 +6328,7 @@
           <w:rFonts w:asciiTheme="majorHAnsi" w:hAnsiTheme="majorHAnsi"/>
           <w:noProof/>
         </w:rPr>
-        <w:t>5</w:t>
+        <w:t>2</w:t>
       </w:r>
     </w:fldSimple>
   </w:p>
@@ -7220,7 +7240,7 @@
   <a:extraClrSchemeLst/>
   <a:extLst>
     <a:ext uri="{05A4C25C-085E-4340-85A3-A5531E510DB2}">
-      <thm15:themeFamily xmlns:thm15="http://schemas.microsoft.com/office/thememl/2012/main" xmlns="" name="Office Theme" id="{62F939B6-93AF-4DB8-9C6B-D6C7DFDC589F}" vid="{4A3C46E8-61CC-4603-A589-7422A47A8E4A}"/>
+      <thm15:themeFamily xmlns="" xmlns:thm15="http://schemas.microsoft.com/office/thememl/2012/main" name="Office Theme" id="{62F939B6-93AF-4DB8-9C6B-D6C7DFDC589F}" vid="{4A3C46E8-61CC-4603-A589-7422A47A8E4A}"/>
     </a:ext>
   </a:extLst>
 </a:theme>

</xml_diff>

<commit_message>
Modifique la segunda entrevista
</commit_message>
<xml_diff>
--- a/Documentación/Entrevistas/Segunda entrevista.docx
+++ b/Documentación/Entrevistas/Segunda entrevista.docx
@@ -4,6 +4,7 @@
   <w:body>
     <w:p>
       <w:pPr>
+        <w:ind w:left="708" w:hanging="708"/>
         <w:jc w:val="right"/>
         <w:rPr>
           <w:rFonts w:ascii="Arial" w:hAnsi="Arial" w:cs="Arial"/>
@@ -426,6 +427,7 @@
           <w:sz w:val="28"/>
           <w:szCs w:val="28"/>
         </w:rPr>
+        <w:lastRenderedPageBreak/>
         <w:t>_______________________________________________________________</w:t>
       </w:r>
     </w:p>
@@ -1164,14 +1166,6 @@
     <w:p>
       <w:pPr>
         <w:rPr>
-          <w:rFonts w:ascii="Arial" w:eastAsia="Trebuchet MS" w:hAnsi="Arial" w:cs="Arial"/>
-          <w:i/>
-          <w:iCs/>
-        </w:rPr>
-      </w:pPr>
-      <w:proofErr w:type="gramStart"/>
-      <w:r>
-        <w:rPr>
           <w:rFonts w:ascii="Arial-BoldMT" w:hAnsi="Arial-BoldMT" w:cs="Arial-BoldMT"/>
           <w:b/>
           <w:bCs/>
@@ -1180,9 +1174,10 @@
           <w:szCs w:val="28"/>
           <w:lang w:val="es-AR"/>
         </w:rPr>
-        <w:t>Productos</w:t>
-      </w:r>
-      <w:r>
+      </w:pPr>
+    </w:p>
+    <w:p>
+      <w:pPr>
         <w:rPr>
           <w:rFonts w:ascii="Arial-BoldMT" w:hAnsi="Arial-BoldMT" w:cs="Arial-BoldMT"/>
           <w:b/>
@@ -1192,6 +1187,40 @@
           <w:szCs w:val="28"/>
           <w:lang w:val="es-AR"/>
         </w:rPr>
+      </w:pPr>
+    </w:p>
+    <w:p>
+      <w:pPr>
+        <w:rPr>
+          <w:rFonts w:ascii="Arial" w:eastAsia="Trebuchet MS" w:hAnsi="Arial" w:cs="Arial"/>
+          <w:i/>
+          <w:iCs/>
+        </w:rPr>
+      </w:pPr>
+      <w:proofErr w:type="gramStart"/>
+      <w:r>
+        <w:rPr>
+          <w:rFonts w:ascii="Arial-BoldMT" w:hAnsi="Arial-BoldMT" w:cs="Arial-BoldMT"/>
+          <w:b/>
+          <w:bCs/>
+          <w:color w:val="333333"/>
+          <w:sz w:val="28"/>
+          <w:szCs w:val="28"/>
+          <w:lang w:val="es-AR"/>
+        </w:rPr>
+        <w:lastRenderedPageBreak/>
+        <w:t>Productos</w:t>
+      </w:r>
+      <w:r>
+        <w:rPr>
+          <w:rFonts w:ascii="Arial-BoldMT" w:hAnsi="Arial-BoldMT" w:cs="Arial-BoldMT"/>
+          <w:b/>
+          <w:bCs/>
+          <w:color w:val="333333"/>
+          <w:sz w:val="28"/>
+          <w:szCs w:val="28"/>
+          <w:lang w:val="es-AR"/>
+        </w:rPr>
         <w:t xml:space="preserve"> </w:t>
       </w:r>
       <w:r>
@@ -1423,7 +1452,6 @@
           <w:rFonts w:ascii="Arial" w:eastAsia="Trebuchet MS" w:hAnsi="Arial" w:cs="Arial"/>
           <w:b/>
         </w:rPr>
-        <w:lastRenderedPageBreak/>
         <w:t>4</w:t>
       </w:r>
       <w:r>
@@ -1833,7 +1861,7 @@
         <w:rPr>
           <w:rFonts w:ascii="Arial" w:eastAsia="Trebuchet MS" w:hAnsi="Arial" w:cs="Arial"/>
         </w:rPr>
-        <w:t>¿Cuando</w:t>
+        <w:t>Cuando</w:t>
       </w:r>
       <w:r>
         <w:rPr>
@@ -2367,6 +2395,7 @@
     </w:p>
     <w:p>
       <w:pPr>
+        <w:ind w:left="708" w:hanging="708"/>
         <w:rPr>
           <w:rFonts w:ascii="Arial" w:eastAsia="Trebuchet MS" w:hAnsi="Arial" w:cs="Arial"/>
           <w:i/>
@@ -2634,14 +2663,23 @@
     <w:p>
       <w:pPr>
         <w:rPr>
-          <w:rFonts w:ascii="Arial" w:hAnsi="Arial" w:cs="Arial"/>
-        </w:rPr>
-      </w:pPr>
-      <w:r>
-        <w:rPr>
-          <w:rFonts w:ascii="Arial" w:eastAsia="Trebuchet MS" w:hAnsi="Arial" w:cs="Arial"/>
-          <w:b/>
-        </w:rPr>
+          <w:rFonts w:ascii="Arial" w:eastAsia="Trebuchet MS" w:hAnsi="Arial" w:cs="Arial"/>
+          <w:b/>
+        </w:rPr>
+      </w:pPr>
+    </w:p>
+    <w:p>
+      <w:pPr>
+        <w:rPr>
+          <w:rFonts w:ascii="Arial" w:hAnsi="Arial" w:cs="Arial"/>
+        </w:rPr>
+      </w:pPr>
+      <w:r>
+        <w:rPr>
+          <w:rFonts w:ascii="Arial" w:eastAsia="Trebuchet MS" w:hAnsi="Arial" w:cs="Arial"/>
+          <w:b/>
+        </w:rPr>
+        <w:lastRenderedPageBreak/>
         <w:t>14</w:t>
       </w:r>
       <w:r>
@@ -2677,6 +2715,7 @@
     </w:p>
     <w:p>
       <w:pPr>
+        <w:ind w:left="708" w:hanging="708"/>
         <w:rPr>
           <w:rFonts w:ascii="Arial" w:hAnsi="Arial" w:cs="Arial"/>
         </w:rPr>
@@ -2838,7 +2877,6 @@
         <w:rPr>
           <w:rFonts w:ascii="Arial" w:eastAsia="Trebuchet MS" w:hAnsi="Arial" w:cs="Arial"/>
         </w:rPr>
-        <w:lastRenderedPageBreak/>
         <w:t>Julieta:</w:t>
       </w:r>
       <w:r>
@@ -3818,12 +3856,6 @@
     </w:p>
     <w:p>
       <w:pPr>
-        <w:rPr>
-          <w:rFonts w:ascii="Arial" w:hAnsi="Arial" w:cs="Arial"/>
-          <w:i/>
-        </w:rPr>
-      </w:pPr>
-      <w:r>
         <w:rPr>
           <w:rFonts w:ascii="Arial-BoldMT" w:hAnsi="Arial-BoldMT" w:cs="Arial-BoldMT"/>
           <w:b/>
@@ -3833,6 +3865,26 @@
           <w:szCs w:val="28"/>
           <w:lang w:val="es-AR"/>
         </w:rPr>
+      </w:pPr>
+    </w:p>
+    <w:p>
+      <w:pPr>
+        <w:rPr>
+          <w:rFonts w:ascii="Arial" w:hAnsi="Arial" w:cs="Arial"/>
+          <w:i/>
+        </w:rPr>
+      </w:pPr>
+      <w:r>
+        <w:rPr>
+          <w:rFonts w:ascii="Arial-BoldMT" w:hAnsi="Arial-BoldMT" w:cs="Arial-BoldMT"/>
+          <w:b/>
+          <w:bCs/>
+          <w:color w:val="333333"/>
+          <w:sz w:val="28"/>
+          <w:szCs w:val="28"/>
+          <w:lang w:val="es-AR"/>
+        </w:rPr>
+        <w:lastRenderedPageBreak/>
         <w:t xml:space="preserve">Administración </w:t>
       </w:r>
       <w:r>
@@ -4045,7 +4097,6 @@
           <w:rFonts w:ascii="Arial" w:eastAsia="Arial" w:hAnsi="Arial" w:cs="Arial"/>
           <w:bCs/>
         </w:rPr>
-        <w:lastRenderedPageBreak/>
         <w:t xml:space="preserve">Emanuel: </w:t>
       </w:r>
       <w:r>
@@ -5000,13 +5051,30 @@
       <w:pPr>
         <w:rPr>
           <w:rFonts w:ascii="Arial" w:hAnsi="Arial" w:cs="Arial"/>
-        </w:rPr>
-      </w:pPr>
-      <w:r>
-        <w:rPr>
-          <w:rFonts w:ascii="Arial" w:hAnsi="Arial" w:cs="Arial"/>
-          <w:b/>
-        </w:rPr>
+          <w:b/>
+        </w:rPr>
+      </w:pPr>
+    </w:p>
+    <w:p>
+      <w:pPr>
+        <w:rPr>
+          <w:rFonts w:ascii="Arial" w:hAnsi="Arial" w:cs="Arial"/>
+          <w:b/>
+        </w:rPr>
+      </w:pPr>
+    </w:p>
+    <w:p>
+      <w:pPr>
+        <w:rPr>
+          <w:rFonts w:ascii="Arial" w:hAnsi="Arial" w:cs="Arial"/>
+        </w:rPr>
+      </w:pPr>
+      <w:r>
+        <w:rPr>
+          <w:rFonts w:ascii="Arial" w:hAnsi="Arial" w:cs="Arial"/>
+          <w:b/>
+        </w:rPr>
+        <w:lastRenderedPageBreak/>
         <w:t>3</w:t>
       </w:r>
       <w:r>
@@ -5208,50 +5276,7 @@
     </w:p>
     <w:p>
       <w:pPr>
-        <w:rPr>
-          <w:rFonts w:ascii="Arial" w:eastAsia="Arial" w:hAnsi="Arial" w:cs="Arial"/>
-          <w:b/>
-          <w:bCs/>
-          <w:sz w:val="32"/>
-          <w:szCs w:val="32"/>
-        </w:rPr>
-      </w:pPr>
-    </w:p>
-    <w:p>
-      <w:pPr>
-        <w:rPr>
-          <w:rFonts w:ascii="Arial" w:eastAsia="Arial" w:hAnsi="Arial" w:cs="Arial"/>
-          <w:b/>
-          <w:bCs/>
-          <w:sz w:val="32"/>
-          <w:szCs w:val="32"/>
-        </w:rPr>
-      </w:pPr>
-    </w:p>
-    <w:p>
-      <w:pPr>
-        <w:rPr>
-          <w:rFonts w:ascii="Arial" w:eastAsia="Arial" w:hAnsi="Arial" w:cs="Arial"/>
-          <w:b/>
-          <w:bCs/>
-          <w:sz w:val="32"/>
-          <w:szCs w:val="32"/>
-        </w:rPr>
-      </w:pPr>
-    </w:p>
-    <w:p>
-      <w:pPr>
-        <w:rPr>
-          <w:rFonts w:ascii="Arial" w:eastAsia="Arial" w:hAnsi="Arial" w:cs="Arial"/>
-          <w:b/>
-          <w:bCs/>
-          <w:sz w:val="32"/>
-          <w:szCs w:val="32"/>
-        </w:rPr>
-      </w:pPr>
-    </w:p>
-    <w:p>
-      <w:pPr>
+        <w:ind w:left="708" w:hanging="708"/>
         <w:rPr>
           <w:rFonts w:ascii="Arial" w:eastAsia="Arial" w:hAnsi="Arial" w:cs="Arial"/>
           <w:b/>
@@ -6022,6 +6047,7 @@
         <w:rPr>
           <w:rFonts w:ascii="Arial" w:hAnsi="Arial" w:cs="Arial"/>
         </w:rPr>
+        <w:lastRenderedPageBreak/>
         <w:t>El pago se realiza con tarjeta de crédito una vez que se elije el ganador de la subasta, pidiéndole que ingrese al sistema a poner sus datos de la tarjeta para realizar el pago.</w:t>
       </w:r>
     </w:p>
@@ -6116,24 +6142,6 @@
         </w:rPr>
         <w:t>.</w:t>
       </w:r>
-    </w:p>
-    <w:p>
-      <w:pPr>
-        <w:rPr>
-          <w:rFonts w:ascii="Arial" w:eastAsia="Arial" w:hAnsi="Arial" w:cs="Arial"/>
-          <w:b/>
-          <w:bCs/>
-        </w:rPr>
-      </w:pPr>
-    </w:p>
-    <w:p>
-      <w:pPr>
-        <w:rPr>
-          <w:rFonts w:ascii="Arial" w:eastAsia="Arial" w:hAnsi="Arial" w:cs="Arial"/>
-          <w:b/>
-          <w:bCs/>
-        </w:rPr>
-      </w:pPr>
     </w:p>
     <w:p>
       <w:pPr>
@@ -6328,7 +6336,7 @@
           <w:rFonts w:asciiTheme="majorHAnsi" w:hAnsiTheme="majorHAnsi"/>
           <w:noProof/>
         </w:rPr>
-        <w:t>2</w:t>
+        <w:t>4</w:t>
       </w:r>
     </w:fldSimple>
   </w:p>
@@ -7240,7 +7248,7 @@
   <a:extraClrSchemeLst/>
   <a:extLst>
     <a:ext uri="{05A4C25C-085E-4340-85A3-A5531E510DB2}">
-      <thm15:themeFamily xmlns="" xmlns:thm15="http://schemas.microsoft.com/office/thememl/2012/main" name="Office Theme" id="{62F939B6-93AF-4DB8-9C6B-D6C7DFDC589F}" vid="{4A3C46E8-61CC-4603-A589-7422A47A8E4A}"/>
+      <thm15:themeFamily xmlns:thm15="http://schemas.microsoft.com/office/thememl/2012/main" xmlns="" name="Office Theme" id="{62F939B6-93AF-4DB8-9C6B-D6C7DFDC589F}" vid="{4A3C46E8-61CC-4603-A589-7422A47A8E4A}"/>
     </a:ext>
   </a:extLst>
 </a:theme>

</xml_diff>